<commit_message>
Update Functional and Non Functional Requirements.docx
</commit_message>
<xml_diff>
--- a/Functional and Non Functional Requirements.docx
+++ b/Functional and Non Functional Requirements.docx
@@ -1204,11 +1204,393 @@
         </w:numPr>
       </w:pPr>
       <w:r>
-        <w:t>REQ 4.4 Comment on Images</w:t>
-      </w:r>
-    </w:p>
-    <w:p>
-      <w:r>
+        <w:t>REQ 4.4 Comment on Image</w:t>
+      </w:r>
+    </w:p>
+    <w:p>
+      <w:pPr>
+        <w:pStyle w:val="ListParagraph"/>
+        <w:ind w:left="1224"/>
+      </w:pPr>
+    </w:p>
+    <w:p>
+      <w:pPr>
+        <w:pStyle w:val="ListParagraph"/>
+        <w:numPr>
+          <w:ilvl w:val="0"/>
+          <w:numId w:val="2"/>
+        </w:numPr>
+        <w:rPr>
+          <w:b/>
+          <w:bCs/>
+          <w:sz w:val="28"/>
+          <w:szCs w:val="28"/>
+        </w:rPr>
+      </w:pPr>
+      <w:r>
+        <w:rPr>
+          <w:b/>
+          <w:bCs/>
+          <w:sz w:val="28"/>
+          <w:szCs w:val="28"/>
+        </w:rPr>
+        <w:t>Display Local Data – Weather</w:t>
+      </w:r>
+    </w:p>
+    <w:p>
+      <w:pPr>
+        <w:pStyle w:val="ListParagraph"/>
+        <w:numPr>
+          <w:ilvl w:val="1"/>
+          <w:numId w:val="2"/>
+        </w:numPr>
+        <w:rPr>
+          <w:b/>
+          <w:bCs/>
+          <w:sz w:val="28"/>
+          <w:szCs w:val="28"/>
+        </w:rPr>
+      </w:pPr>
+      <w:r>
+        <w:t>The website will display at least one widget containing weather information for the current user. Data will be sourced using the registered users ZIP code, if valid. If not, widget will default to Boca Raton weather forecast.</w:t>
+      </w:r>
+    </w:p>
+    <w:p>
+      <w:pPr>
+        <w:pStyle w:val="ListParagraph"/>
+        <w:numPr>
+          <w:ilvl w:val="1"/>
+          <w:numId w:val="2"/>
+        </w:numPr>
+        <w:rPr>
+          <w:b/>
+          <w:bCs/>
+          <w:sz w:val="28"/>
+          <w:szCs w:val="28"/>
+        </w:rPr>
+      </w:pPr>
+      <w:r>
+        <w:rPr>
+          <w:b/>
+          <w:bCs/>
+          <w:sz w:val="28"/>
+          <w:szCs w:val="28"/>
+        </w:rPr>
+        <w:t>St</w:t>
+      </w:r>
+      <w:r>
+        <w:rPr>
+          <w:b/>
+          <w:bCs/>
+          <w:sz w:val="28"/>
+          <w:szCs w:val="28"/>
+        </w:rPr>
+        <w:t>imulus/Response</w:t>
+      </w:r>
+      <w:r>
+        <w:rPr>
+          <w:b/>
+          <w:bCs/>
+          <w:sz w:val="28"/>
+          <w:szCs w:val="28"/>
+        </w:rPr>
+        <w:t xml:space="preserve"> Sequence</w:t>
+      </w:r>
+      <w:r>
+        <w:rPr>
+          <w:b/>
+          <w:bCs/>
+          <w:sz w:val="28"/>
+          <w:szCs w:val="28"/>
+        </w:rPr>
+        <w:t xml:space="preserve"> – </w:t>
+      </w:r>
+      <w:r>
+        <w:rPr>
+          <w:b/>
+          <w:bCs/>
+          <w:sz w:val="28"/>
+          <w:szCs w:val="28"/>
+        </w:rPr>
+        <w:t>Display Weather</w:t>
+      </w:r>
+    </w:p>
+    <w:p>
+      <w:pPr>
+        <w:pStyle w:val="ListParagraph"/>
+        <w:numPr>
+          <w:ilvl w:val="2"/>
+          <w:numId w:val="2"/>
+        </w:numPr>
+        <w:rPr>
+          <w:b/>
+          <w:bCs/>
+          <w:sz w:val="28"/>
+          <w:szCs w:val="28"/>
+        </w:rPr>
+      </w:pPr>
+      <w:r>
+        <w:t>Widget will display weather if a user is logged in.</w:t>
+      </w:r>
+    </w:p>
+    <w:p>
+      <w:pPr>
+        <w:pStyle w:val="ListParagraph"/>
+        <w:numPr>
+          <w:ilvl w:val="2"/>
+          <w:numId w:val="2"/>
+        </w:numPr>
+        <w:rPr>
+          <w:b/>
+          <w:bCs/>
+          <w:sz w:val="28"/>
+          <w:szCs w:val="28"/>
+        </w:rPr>
+      </w:pPr>
+      <w:r>
+        <w:t>No input required. Widget will be based on the users ZIP code.</w:t>
+      </w:r>
+    </w:p>
+    <w:p>
+      <w:pPr>
+        <w:pStyle w:val="ListParagraph"/>
+        <w:numPr>
+          <w:ilvl w:val="1"/>
+          <w:numId w:val="2"/>
+        </w:numPr>
+        <w:rPr>
+          <w:b/>
+          <w:bCs/>
+          <w:sz w:val="28"/>
+          <w:szCs w:val="28"/>
+        </w:rPr>
+      </w:pPr>
+      <w:r>
+        <w:rPr>
+          <w:b/>
+          <w:bCs/>
+          <w:sz w:val="28"/>
+          <w:szCs w:val="28"/>
+        </w:rPr>
+        <w:t>Functional r</w:t>
+      </w:r>
+      <w:r>
+        <w:rPr>
+          <w:b/>
+          <w:bCs/>
+          <w:sz w:val="28"/>
+          <w:szCs w:val="28"/>
+        </w:rPr>
+        <w:t>equirement Label</w:t>
+      </w:r>
+    </w:p>
+    <w:p>
+      <w:pPr>
+        <w:pStyle w:val="ListParagraph"/>
+        <w:numPr>
+          <w:ilvl w:val="2"/>
+          <w:numId w:val="2"/>
+        </w:numPr>
+        <w:rPr>
+          <w:b/>
+          <w:bCs/>
+          <w:sz w:val="28"/>
+          <w:szCs w:val="28"/>
+        </w:rPr>
+      </w:pPr>
+      <w:r>
+        <w:t>REQ 5.2 Display Weather</w:t>
+      </w:r>
+    </w:p>
+    <w:p>
+      <w:pPr>
+        <w:pStyle w:val="ListParagraph"/>
+        <w:ind w:left="360"/>
+      </w:pPr>
+    </w:p>
+    <w:p>
+      <w:pPr>
+        <w:pStyle w:val="ListParagraph"/>
+        <w:ind w:left="1224"/>
+      </w:pPr>
+    </w:p>
+    <w:p>
+      <w:pPr>
+        <w:pStyle w:val="ListParagraph"/>
+        <w:numPr>
+          <w:ilvl w:val="0"/>
+          <w:numId w:val="2"/>
+        </w:numPr>
+        <w:rPr>
+          <w:b/>
+          <w:bCs/>
+          <w:sz w:val="28"/>
+          <w:szCs w:val="28"/>
+        </w:rPr>
+      </w:pPr>
+      <w:r>
+        <w:rPr>
+          <w:b/>
+          <w:bCs/>
+          <w:sz w:val="28"/>
+          <w:szCs w:val="28"/>
+        </w:rPr>
+        <w:t>Access COVID Resources</w:t>
+      </w:r>
+    </w:p>
+    <w:p>
+      <w:pPr>
+        <w:pStyle w:val="ListParagraph"/>
+        <w:numPr>
+          <w:ilvl w:val="1"/>
+          <w:numId w:val="2"/>
+        </w:numPr>
+      </w:pPr>
+      <w:r>
+        <w:t xml:space="preserve">Registered users can access various COVID related resources. </w:t>
+      </w:r>
+    </w:p>
+    <w:p>
+      <w:pPr>
+        <w:pStyle w:val="ListParagraph"/>
+        <w:numPr>
+          <w:ilvl w:val="1"/>
+          <w:numId w:val="2"/>
+        </w:numPr>
+        <w:rPr>
+          <w:b/>
+          <w:bCs/>
+          <w:sz w:val="28"/>
+          <w:szCs w:val="28"/>
+        </w:rPr>
+      </w:pPr>
+      <w:r>
+        <w:rPr>
+          <w:b/>
+          <w:bCs/>
+          <w:sz w:val="28"/>
+          <w:szCs w:val="28"/>
+        </w:rPr>
+        <w:t>Stimulus/Response</w:t>
+      </w:r>
+      <w:r>
+        <w:rPr>
+          <w:b/>
+          <w:bCs/>
+          <w:sz w:val="28"/>
+          <w:szCs w:val="28"/>
+        </w:rPr>
+        <w:t xml:space="preserve"> Sequence</w:t>
+      </w:r>
+      <w:r>
+        <w:rPr>
+          <w:b/>
+          <w:bCs/>
+          <w:sz w:val="28"/>
+          <w:szCs w:val="28"/>
+        </w:rPr>
+        <w:t xml:space="preserve"> </w:t>
+      </w:r>
+      <w:r>
+        <w:rPr>
+          <w:b/>
+          <w:bCs/>
+          <w:sz w:val="28"/>
+          <w:szCs w:val="28"/>
+        </w:rPr>
+        <w:t>–</w:t>
+      </w:r>
+      <w:r>
+        <w:rPr>
+          <w:b/>
+          <w:bCs/>
+          <w:sz w:val="28"/>
+          <w:szCs w:val="28"/>
+        </w:rPr>
+        <w:t xml:space="preserve"> View</w:t>
+      </w:r>
+      <w:r>
+        <w:rPr>
+          <w:b/>
+          <w:bCs/>
+          <w:sz w:val="28"/>
+          <w:szCs w:val="28"/>
+        </w:rPr>
+        <w:t xml:space="preserve"> Resources</w:t>
+      </w:r>
+    </w:p>
+    <w:p>
+      <w:pPr>
+        <w:pStyle w:val="ListParagraph"/>
+        <w:numPr>
+          <w:ilvl w:val="2"/>
+          <w:numId w:val="2"/>
+        </w:numPr>
+        <w:rPr>
+          <w:b/>
+          <w:bCs/>
+          <w:sz w:val="28"/>
+          <w:szCs w:val="28"/>
+        </w:rPr>
+      </w:pPr>
+      <w:r>
+        <w:t>User selects Resources tab. Website will populate with various external COVID resources.</w:t>
+      </w:r>
+    </w:p>
+    <w:p>
+      <w:pPr>
+        <w:pStyle w:val="ListParagraph"/>
+        <w:numPr>
+          <w:ilvl w:val="1"/>
+          <w:numId w:val="2"/>
+        </w:numPr>
+        <w:rPr>
+          <w:b/>
+          <w:bCs/>
+          <w:sz w:val="28"/>
+          <w:szCs w:val="28"/>
+        </w:rPr>
+      </w:pPr>
+      <w:r>
+        <w:rPr>
+          <w:b/>
+          <w:bCs/>
+          <w:sz w:val="28"/>
+          <w:szCs w:val="28"/>
+        </w:rPr>
+        <w:t>Functional requirement Label</w:t>
+      </w:r>
+    </w:p>
+    <w:p>
+      <w:pPr>
+        <w:pStyle w:val="ListParagraph"/>
+        <w:numPr>
+          <w:ilvl w:val="2"/>
+          <w:numId w:val="2"/>
+        </w:numPr>
+      </w:pPr>
+      <w:r>
+        <w:t xml:space="preserve">REQ </w:t>
+      </w:r>
+      <w:r>
+        <w:t>6</w:t>
+      </w:r>
+      <w:r>
+        <w:t xml:space="preserve">.2 </w:t>
+      </w:r>
+      <w:r>
+        <w:t>Resources</w:t>
+      </w:r>
+    </w:p>
+    <w:p/>
+    <w:p>
+      <w:r>
+        <w:br w:type="page"/>
+      </w:r>
+    </w:p>
+    <w:p>
+      <w:r>
+        <w:lastRenderedPageBreak/>
         <w:t>Non-</w:t>
       </w:r>
       <w:r>
@@ -1291,7 +1673,10 @@
         <w:t xml:space="preserve"> </w:t>
       </w:r>
       <w:r>
-        <w:t>The site is being built with no particular operating system in mind. If the OS can run any popular browser, it will run the site.</w:t>
+        <w:t>The site is being built with no particular operating system in mind. If the OS can run any popular browser, it will run the site</w:t>
+      </w:r>
+      <w:r>
+        <w:t>.</w:t>
       </w:r>
     </w:p>
     <w:p>
@@ -1320,8 +1705,10 @@
         </w:numPr>
       </w:pPr>
       <w:r>
-        <w:lastRenderedPageBreak/>
         <w:t xml:space="preserve">As the site should not be receiving large use traffic simultaneously, we will make all possible accommodations to tolerate </w:t>
+      </w:r>
+      <w:r>
+        <w:t xml:space="preserve">multiple users at once. </w:t>
       </w:r>
     </w:p>
     <w:sectPr>

</xml_diff>